<commit_message>
diploma: change da world my final message. goodb ye
</commit_message>
<xml_diff>
--- a/4th-Grade/Eighth-Semester/VKR/04_доклад/Доклад_090304_19И1606_ИКБО-20-19_Московка АА.docx
+++ b/4th-Grade/Eighth-Semester/VKR/04_доклад/Доклад_090304_19И1606_ИКБО-20-19_Московка АА.docx
@@ -1477,6 +1477,21 @@
         </w:rPr>
         <w:t xml:space="preserve"> приложения</w:t>
       </w:r>
+      <w:r>
+        <w:rPr>
+          <w:i/>
+          <w:iCs/>
+        </w:rPr>
+        <w:t xml:space="preserve"> (</w:t>
+      </w:r>
+      <w:r>
+        <w:rPr>
+          <w:i/>
+          <w:iCs/>
+          <w:lang w:val="ru-RU"/>
+        </w:rPr>
+        <w:t>диаграмма взаимодействия)</w:t>
+      </w:r>
     </w:p>
     <w:p>
       <w:pPr>
@@ -1597,7 +1612,15 @@
           <w:iCs/>
           <w:lang w:val="ru-RU"/>
         </w:rPr>
-        <w:t>12</w:t>
+        <w:t>1</w:t>
+      </w:r>
+      <w:r>
+        <w:rPr>
+          <w:i/>
+          <w:iCs/>
+          <w:lang w:val="ru-RU"/>
+        </w:rPr>
+        <w:t>2</w:t>
       </w:r>
       <w:r>
         <w:rPr>
@@ -1629,7 +1652,30 @@
           <w:iCs/>
           <w:lang w:val="ru-RU"/>
         </w:rPr>
-        <w:t>Тестирование приложения</w:t>
+        <w:t>Разработка бизнес-логики приложения</w:t>
+      </w:r>
+      <w:r>
+        <w:rPr>
+          <w:i/>
+          <w:iCs/>
+        </w:rPr>
+        <w:t xml:space="preserve"> (</w:t>
+      </w:r>
+      <w:r>
+        <w:rPr>
+          <w:i/>
+          <w:iCs/>
+          <w:lang w:val="ru-RU"/>
+        </w:rPr>
+        <w:t>функциональная диаграмма</w:t>
+      </w:r>
+      <w:r>
+        <w:rPr>
+          <w:i/>
+          <w:iCs/>
+          <w:lang w:val="ru-RU"/>
+        </w:rPr>
+        <w:t>)</w:t>
       </w:r>
     </w:p>
     <w:p>
@@ -1642,524 +1688,509 @@
         <w:rPr>
           <w:lang w:val="ru-RU"/>
         </w:rPr>
-        <w:t xml:space="preserve">Тестирование производилось с использованием встроенных модулей </w:t>
-      </w:r>
-      <w:r>
-        <w:t>unit-</w:t>
-      </w:r>
-      <w:r>
-        <w:rPr>
-          <w:lang w:val="ru-RU"/>
-        </w:rPr>
-        <w:t xml:space="preserve">тестов движка, на рисунке </w:t>
-      </w:r>
-      <w:r>
-        <w:rPr>
-          <w:lang w:val="ru-RU"/>
-        </w:rPr>
-        <w:t>слева</w:t>
-      </w:r>
-      <w:r>
-        <w:rPr>
-          <w:lang w:val="ru-RU"/>
-        </w:rPr>
-        <w:t xml:space="preserve"> представлен список пройденных тестов компонентов системы, благодаря чему можно сделать вывод, что система успешно собирается и не </w:t>
-      </w:r>
-      <w:r>
-        <w:rPr>
-          <w:lang w:val="ru-RU"/>
-        </w:rPr>
-        <w:t>имеет ошибок</w:t>
-      </w:r>
-      <w:r>
-        <w:rPr>
-          <w:lang w:val="ru-RU"/>
-        </w:rPr>
-        <w:t xml:space="preserve"> при компилировании</w:t>
-      </w:r>
-      <w:r>
-        <w:rPr>
-          <w:lang w:val="ru-RU"/>
-        </w:rPr>
-        <w:t>, запуске и сборке.</w:t>
-      </w:r>
-      <w:r>
-        <w:rPr>
-          <w:lang w:val="ru-RU"/>
-        </w:rPr>
-        <w:t xml:space="preserve"> Гистограмма и показатели </w:t>
-      </w:r>
-      <w:r>
-        <w:rPr>
-          <w:lang w:val="ru-RU"/>
-        </w:rPr>
-        <w:t>в нижней части</w:t>
-      </w:r>
-      <w:r>
-        <w:rPr>
-          <w:lang w:val="ru-RU"/>
-        </w:rPr>
-        <w:t xml:space="preserve"> показывают счетчики кадров в секунду, записанные в каждый момент времени ручного тестирования системы, по итогам разработки симуляция работает на частоте обновления кадров не ниже</w:t>
-      </w:r>
-      <w:r>
-        <w:rPr>
-          <w:lang w:val="ru-RU"/>
-        </w:rPr>
-        <w:t xml:space="preserve"> </w:t>
-      </w:r>
-      <w:r>
-        <w:rPr>
-          <w:lang w:val="ru-RU"/>
-        </w:rPr>
-        <w:lastRenderedPageBreak/>
-        <w:t>60 в секунду, в данном примере</w:t>
-      </w:r>
-      <w:r>
-        <w:rPr>
-          <w:lang w:val="ru-RU"/>
-        </w:rPr>
-        <w:t xml:space="preserve"> 67, что является хорошим результатом и </w:t>
-      </w:r>
-      <w:r>
-        <w:rPr>
-          <w:lang w:val="ru-RU"/>
-        </w:rPr>
-        <w:t>обеспечивает комфортный опыт работы в симуляции.</w:t>
+        <w:t xml:space="preserve">Функциональная диаграмма демонстрирует </w:t>
+      </w:r>
+      <w:r>
+        <w:rPr>
+          <w:lang w:val="ru-RU"/>
+        </w:rPr>
+        <w:t>автоматизированную последовательность действий и логическое ветвление процессов, происходящих между пользователем и элементами системы. Отображены типовые диаграммы, на основе которых происходит взаимодействие и с другими объектами в виртуальной химической лаборатории.</w:t>
       </w:r>
     </w:p>
     <w:p>
       <w:pPr>
-        <w:rPr>
-          <w:i/>
-          <w:iCs/>
-          <w:lang w:val="ru-RU"/>
-        </w:rPr>
-      </w:pPr>
-      <w:r>
-        <w:rPr>
-          <w:i/>
-          <w:iCs/>
-          <w:lang w:val="ru-RU"/>
-        </w:rPr>
-        <w:t>[</w:t>
-      </w:r>
-      <w:r>
-        <w:rPr>
-          <w:i/>
-          <w:iCs/>
-          <w:lang w:val="ru-RU"/>
-        </w:rPr>
-        <w:t>13</w:t>
-      </w:r>
-      <w:r>
-        <w:rPr>
-          <w:i/>
-          <w:iCs/>
-          <w:lang w:val="ru-RU"/>
-        </w:rPr>
-        <w:t xml:space="preserve"> слайд</w:t>
-      </w:r>
-      <w:r>
-        <w:rPr>
-          <w:i/>
-          <w:iCs/>
-          <w:lang w:val="ru-RU"/>
-        </w:rPr>
-        <w:t>]</w:t>
-      </w:r>
-      <w:r>
-        <w:rPr>
-          <w:i/>
-          <w:iCs/>
-          <w:lang w:val="ru-RU"/>
-        </w:rPr>
-        <w:t xml:space="preserve"> </w:t>
-      </w:r>
-      <w:r>
-        <w:rPr>
-          <w:i/>
-          <w:iCs/>
-          <w:lang w:val="ru-RU"/>
-        </w:rPr>
-        <w:t>Планирование и расчет полной стоимости проведения работ</w:t>
+        <w:spacing w:after="160" w:line="259" w:lineRule="auto"/>
+        <w:ind w:firstLine="0"/>
+        <w:jc w:val="left"/>
+        <w:rPr>
+          <w:lang w:val="ru-RU"/>
+        </w:rPr>
+      </w:pPr>
+      <w:r>
+        <w:rPr>
+          <w:lang w:val="ru-RU"/>
+        </w:rPr>
+        <w:br w:type="page"/>
       </w:r>
     </w:p>
     <w:p>
       <w:pPr>
         <w:rPr>
-          <w:lang w:val="ru-RU"/>
-        </w:rPr>
-      </w:pPr>
-      <w:r>
-        <w:rPr>
-          <w:lang w:val="ru-RU"/>
-        </w:rPr>
-        <w:t xml:space="preserve">В экономической части </w:t>
-      </w:r>
-      <w:r>
-        <w:rPr>
-          <w:lang w:val="ru-RU"/>
-        </w:rPr>
-        <w:t xml:space="preserve">нами </w:t>
-      </w:r>
-      <w:r>
-        <w:rPr>
-          <w:lang w:val="ru-RU"/>
-        </w:rPr>
-        <w:t xml:space="preserve">проведено </w:t>
-      </w:r>
-      <w:r>
-        <w:rPr>
-          <w:lang w:val="ru-RU"/>
-        </w:rPr>
-        <w:t>планирование</w:t>
-      </w:r>
-      <w:r>
-        <w:rPr>
+          <w:i/>
+          <w:iCs/>
+          <w:lang w:val="ru-RU"/>
+        </w:rPr>
+      </w:pPr>
+      <w:r>
+        <w:rPr>
+          <w:i/>
+          <w:iCs/>
+          <w:lang w:val="ru-RU"/>
+        </w:rPr>
+        <w:lastRenderedPageBreak/>
+        <w:t>[</w:t>
+      </w:r>
+      <w:r>
+        <w:rPr>
+          <w:i/>
+          <w:iCs/>
+          <w:lang w:val="ru-RU"/>
+        </w:rPr>
+        <w:t>1</w:t>
+      </w:r>
+      <w:r>
+        <w:rPr>
+          <w:i/>
+          <w:iCs/>
+        </w:rPr>
+        <w:t>3</w:t>
+      </w:r>
+      <w:r>
+        <w:rPr>
+          <w:i/>
+          <w:iCs/>
+          <w:lang w:val="ru-RU"/>
+        </w:rPr>
+        <w:t xml:space="preserve"> слайд</w:t>
+      </w:r>
+      <w:r>
+        <w:rPr>
+          <w:i/>
+          <w:iCs/>
+          <w:lang w:val="ru-RU"/>
+        </w:rPr>
+        <w:t>]</w:t>
+      </w:r>
+      <w:r>
+        <w:rPr>
+          <w:i/>
+          <w:iCs/>
           <w:lang w:val="ru-RU"/>
         </w:rPr>
         <w:t xml:space="preserve"> </w:t>
       </w:r>
       <w:r>
         <w:rPr>
-          <w:lang w:val="ru-RU"/>
-        </w:rPr>
-        <w:t xml:space="preserve">работ </w:t>
-      </w:r>
-      <w:r>
-        <w:rPr>
-          <w:lang w:val="ru-RU"/>
-        </w:rPr>
-        <w:t xml:space="preserve">и составлен </w:t>
-      </w:r>
-      <w:r>
-        <w:rPr>
-          <w:lang w:val="ru-RU"/>
-        </w:rPr>
-        <w:t>График проведения по всем этапам</w:t>
-      </w:r>
-      <w:r>
-        <w:rPr>
-          <w:lang w:val="ru-RU"/>
-        </w:rPr>
-        <w:t>.</w:t>
-      </w:r>
-      <w:r>
-        <w:rPr>
-          <w:lang w:val="ru-RU"/>
-        </w:rPr>
-        <w:t xml:space="preserve"> Была также </w:t>
-      </w:r>
-      <w:r>
-        <w:rPr>
-          <w:lang w:val="ru-RU"/>
-        </w:rPr>
-        <w:t>рассчитана полная договорная цена разработки проекта</w:t>
-      </w:r>
-      <w:r>
-        <w:rPr>
-          <w:lang w:val="ru-RU"/>
-        </w:rPr>
-        <w:t>.</w:t>
+          <w:i/>
+          <w:iCs/>
+          <w:lang w:val="ru-RU"/>
+        </w:rPr>
+        <w:t>Тестирование приложения</w:t>
       </w:r>
     </w:p>
     <w:p>
       <w:pPr>
         <w:rPr>
-          <w:i/>
-          <w:iCs/>
-          <w:lang w:val="ru-RU"/>
-        </w:rPr>
-      </w:pPr>
-      <w:r>
-        <w:rPr>
-          <w:i/>
-          <w:iCs/>
-          <w:lang w:val="ru-RU"/>
-        </w:rPr>
-        <w:t>[</w:t>
-      </w:r>
-      <w:r>
-        <w:rPr>
-          <w:i/>
-          <w:iCs/>
-          <w:lang w:val="ru-RU"/>
-        </w:rPr>
-        <w:t>14</w:t>
-      </w:r>
-      <w:r>
-        <w:rPr>
-          <w:i/>
-          <w:iCs/>
-          <w:lang w:val="ru-RU"/>
-        </w:rPr>
-        <w:t xml:space="preserve"> слайд</w:t>
-      </w:r>
-      <w:r>
-        <w:rPr>
-          <w:i/>
-          <w:iCs/>
-          <w:lang w:val="ru-RU"/>
-        </w:rPr>
-        <w:t>]</w:t>
-      </w:r>
-      <w:r>
-        <w:rPr>
-          <w:i/>
-          <w:iCs/>
-          <w:lang w:val="ru-RU"/>
-        </w:rPr>
-        <w:t xml:space="preserve"> </w:t>
-      </w:r>
-      <w:r>
-        <w:rPr>
-          <w:i/>
-          <w:iCs/>
-          <w:lang w:val="ru-RU"/>
-        </w:rPr>
-        <w:t>Результаты</w:t>
+          <w:lang w:val="ru-RU"/>
+        </w:rPr>
+      </w:pPr>
+      <w:r>
+        <w:rPr>
+          <w:lang w:val="ru-RU"/>
+        </w:rPr>
+        <w:t xml:space="preserve">Тестирование производилось с использованием встроенных модулей </w:t>
+      </w:r>
+      <w:r>
+        <w:t>unit-</w:t>
+      </w:r>
+      <w:r>
+        <w:rPr>
+          <w:lang w:val="ru-RU"/>
+        </w:rPr>
+        <w:t xml:space="preserve">тестов движка, на рисунке </w:t>
+      </w:r>
+      <w:r>
+        <w:rPr>
+          <w:lang w:val="ru-RU"/>
+        </w:rPr>
+        <w:t>слева</w:t>
+      </w:r>
+      <w:r>
+        <w:rPr>
+          <w:lang w:val="ru-RU"/>
+        </w:rPr>
+        <w:t xml:space="preserve"> представлен список пройденных тестов компонентов системы, благодаря чему можно сделать вывод, что система успешно собирается и не </w:t>
+      </w:r>
+      <w:r>
+        <w:rPr>
+          <w:lang w:val="ru-RU"/>
+        </w:rPr>
+        <w:t>имеет ошибок</w:t>
+      </w:r>
+      <w:r>
+        <w:rPr>
+          <w:lang w:val="ru-RU"/>
+        </w:rPr>
+        <w:t xml:space="preserve"> при компилировании</w:t>
+      </w:r>
+      <w:r>
+        <w:rPr>
+          <w:lang w:val="ru-RU"/>
+        </w:rPr>
+        <w:t>, запуске и сборке.</w:t>
+      </w:r>
+      <w:r>
+        <w:rPr>
+          <w:lang w:val="ru-RU"/>
+        </w:rPr>
+        <w:t xml:space="preserve"> Гистограмма и показатели </w:t>
+      </w:r>
+      <w:r>
+        <w:rPr>
+          <w:lang w:val="ru-RU"/>
+        </w:rPr>
+        <w:t>в нижней части</w:t>
+      </w:r>
+      <w:r>
+        <w:rPr>
+          <w:lang w:val="ru-RU"/>
+        </w:rPr>
+        <w:t xml:space="preserve"> показывают счетчики кадров в секунду, записанные в каждый момент времени ручного тестирования системы, по итогам разработки симуляция работает на частоте обновления кадров не ниже</w:t>
+      </w:r>
+      <w:r>
+        <w:rPr>
+          <w:lang w:val="ru-RU"/>
+        </w:rPr>
+        <w:t xml:space="preserve"> 60 в секунду, в данном примере</w:t>
+      </w:r>
+      <w:r>
+        <w:rPr>
+          <w:lang w:val="ru-RU"/>
+        </w:rPr>
+        <w:t xml:space="preserve"> 67, что является хорошим результатом и </w:t>
+      </w:r>
+      <w:r>
+        <w:rPr>
+          <w:lang w:val="ru-RU"/>
+        </w:rPr>
+        <w:t>обеспечивает комфортный опыт работы в симуляции.</w:t>
       </w:r>
     </w:p>
     <w:p>
       <w:pPr>
         <w:rPr>
-          <w:lang w:val="ru-RU"/>
-        </w:rPr>
-      </w:pPr>
-      <w:r>
-        <w:rPr>
-          <w:lang w:val="ru-RU"/>
-        </w:rPr>
-        <w:t>По выполнени</w:t>
-      </w:r>
-      <w:r>
-        <w:rPr>
-          <w:lang w:val="ru-RU"/>
-        </w:rPr>
-        <w:t>и</w:t>
-      </w:r>
-      <w:r>
-        <w:rPr>
-          <w:lang w:val="ru-RU"/>
-        </w:rPr>
-        <w:t xml:space="preserve"> выпускной квалификационной работы </w:t>
-      </w:r>
-      <w:r>
-        <w:rPr>
-          <w:lang w:val="ru-RU"/>
-        </w:rPr>
-        <w:t>мы</w:t>
-      </w:r>
-      <w:r>
-        <w:rPr>
-          <w:lang w:val="ru-RU"/>
-        </w:rPr>
-        <w:t xml:space="preserve"> сдела</w:t>
-      </w:r>
-      <w:r>
-        <w:rPr>
-          <w:lang w:val="ru-RU"/>
-        </w:rPr>
-        <w:t>ли</w:t>
-      </w:r>
-      <w:r>
-        <w:rPr>
-          <w:lang w:val="ru-RU"/>
-        </w:rPr>
-        <w:t xml:space="preserve"> вывод о том, что </w:t>
-      </w:r>
-      <w:r>
-        <w:rPr>
-          <w:lang w:val="ru-RU"/>
-        </w:rPr>
-        <w:t>междисциплинарное взаимодействие ИТ и химическо</w:t>
-      </w:r>
-      <w:r>
-        <w:rPr>
-          <w:lang w:val="ru-RU"/>
-        </w:rPr>
-        <w:t xml:space="preserve">й сферы научной деятельности </w:t>
-      </w:r>
-      <w:r>
-        <w:rPr>
-          <w:lang w:val="ru-RU"/>
-        </w:rPr>
-        <w:t xml:space="preserve">принесло свои плоды в виде готового к эксплуатации обучающего модуля, </w:t>
-      </w:r>
-      <w:r>
-        <w:rPr>
-          <w:lang w:val="ru-RU"/>
-        </w:rPr>
-        <w:t xml:space="preserve">демонстрирующего возможности и гибкость настройки других подобных цифровых симуляций. </w:t>
-      </w:r>
-      <w:r>
-        <w:rPr>
-          <w:lang w:val="ru-RU"/>
-        </w:rPr>
-        <w:t>Данный проект</w:t>
-      </w:r>
-      <w:r>
-        <w:rPr>
-          <w:lang w:val="ru-RU"/>
-        </w:rPr>
-        <w:t xml:space="preserve"> соответствует принятой 25 мая 2023 года Концепции технологического развития</w:t>
-      </w:r>
-      <w:r>
-        <w:rPr>
-          <w:lang w:val="ru-RU"/>
-        </w:rPr>
-        <w:t xml:space="preserve">, поскольку </w:t>
-      </w:r>
-      <w:r>
-        <w:rPr>
-          <w:lang w:val="ru-RU"/>
-        </w:rPr>
-        <w:t>в списке направленных на разработку проектов особое место занимают проекты с выпуском критически важной химической продукции, что непосредственно связанно с темой данной ВКР</w:t>
-      </w:r>
-      <w:r>
-        <w:rPr>
-          <w:lang w:val="ru-RU"/>
-        </w:rPr>
-        <w:t xml:space="preserve"> и нашей разработк</w:t>
-      </w:r>
-      <w:r>
-        <w:rPr>
-          <w:lang w:val="ru-RU"/>
-        </w:rPr>
-        <w:t>ой</w:t>
-      </w:r>
-      <w:r>
-        <w:rPr>
-          <w:lang w:val="ru-RU"/>
-        </w:rPr>
-        <w:t>.</w:t>
+          <w:i/>
+          <w:iCs/>
+          <w:lang w:val="ru-RU"/>
+        </w:rPr>
+      </w:pPr>
+      <w:r>
+        <w:rPr>
+          <w:i/>
+          <w:iCs/>
+          <w:lang w:val="ru-RU"/>
+        </w:rPr>
+        <w:t>[</w:t>
+      </w:r>
+      <w:r>
+        <w:rPr>
+          <w:i/>
+          <w:iCs/>
+          <w:lang w:val="ru-RU"/>
+        </w:rPr>
+        <w:t>1</w:t>
+      </w:r>
+      <w:r>
+        <w:rPr>
+          <w:i/>
+          <w:iCs/>
+        </w:rPr>
+        <w:t>4</w:t>
+      </w:r>
+      <w:r>
+        <w:rPr>
+          <w:i/>
+          <w:iCs/>
+          <w:lang w:val="ru-RU"/>
+        </w:rPr>
+        <w:t xml:space="preserve"> слайд</w:t>
+      </w:r>
+      <w:r>
+        <w:rPr>
+          <w:i/>
+          <w:iCs/>
+          <w:lang w:val="ru-RU"/>
+        </w:rPr>
+        <w:t>]</w:t>
+      </w:r>
+      <w:r>
+        <w:rPr>
+          <w:i/>
+          <w:iCs/>
+          <w:lang w:val="ru-RU"/>
+        </w:rPr>
+        <w:t xml:space="preserve"> </w:t>
+      </w:r>
+      <w:r>
+        <w:rPr>
+          <w:i/>
+          <w:iCs/>
+          <w:lang w:val="ru-RU"/>
+        </w:rPr>
+        <w:t>Планирование и расчет полной стоимости проведения работ</w:t>
       </w:r>
     </w:p>
     <w:p>
       <w:pPr>
         <w:rPr>
-          <w:i/>
-          <w:iCs/>
-          <w:lang w:val="ru-RU"/>
-        </w:rPr>
-      </w:pPr>
-      <w:r>
-        <w:rPr>
-          <w:i/>
-          <w:iCs/>
-          <w:lang w:val="ru-RU"/>
-        </w:rPr>
-        <w:t>[</w:t>
-      </w:r>
-      <w:r>
-        <w:rPr>
-          <w:i/>
-          <w:iCs/>
-          <w:lang w:val="ru-RU"/>
-        </w:rPr>
-        <w:t>15</w:t>
-      </w:r>
-      <w:r>
-        <w:rPr>
-          <w:i/>
-          <w:iCs/>
-          <w:lang w:val="ru-RU"/>
-        </w:rPr>
-        <w:t xml:space="preserve"> слайд</w:t>
-      </w:r>
-      <w:r>
-        <w:rPr>
-          <w:i/>
-          <w:iCs/>
-          <w:lang w:val="ru-RU"/>
-        </w:rPr>
-        <w:t>]</w:t>
-      </w:r>
-      <w:r>
-        <w:rPr>
-          <w:i/>
-          <w:iCs/>
+          <w:lang w:val="ru-RU"/>
+        </w:rPr>
+      </w:pPr>
+      <w:r>
+        <w:rPr>
+          <w:lang w:val="ru-RU"/>
+        </w:rPr>
+        <w:t xml:space="preserve">В экономической части </w:t>
+      </w:r>
+      <w:r>
+        <w:rPr>
+          <w:lang w:val="ru-RU"/>
+        </w:rPr>
+        <w:t xml:space="preserve">нами </w:t>
+      </w:r>
+      <w:r>
+        <w:rPr>
+          <w:lang w:val="ru-RU"/>
+        </w:rPr>
+        <w:t xml:space="preserve">проведено </w:t>
+      </w:r>
+      <w:r>
+        <w:rPr>
+          <w:lang w:val="ru-RU"/>
+        </w:rPr>
+        <w:t>планирование</w:t>
+      </w:r>
+      <w:r>
+        <w:rPr>
           <w:lang w:val="ru-RU"/>
         </w:rPr>
         <w:t xml:space="preserve"> </w:t>
       </w:r>
       <w:r>
         <w:rPr>
-          <w:i/>
-          <w:iCs/>
-          <w:lang w:val="ru-RU"/>
-        </w:rPr>
-        <w:t>Апробация</w:t>
+          <w:lang w:val="ru-RU"/>
+        </w:rPr>
+        <w:t xml:space="preserve">работ </w:t>
+      </w:r>
+      <w:r>
+        <w:rPr>
+          <w:lang w:val="ru-RU"/>
+        </w:rPr>
+        <w:t xml:space="preserve">и составлен </w:t>
+      </w:r>
+      <w:r>
+        <w:rPr>
+          <w:lang w:val="ru-RU"/>
+        </w:rPr>
+        <w:t>График проведения по всем этапам</w:t>
+      </w:r>
+      <w:r>
+        <w:rPr>
+          <w:lang w:val="ru-RU"/>
+        </w:rPr>
+        <w:t>.</w:t>
+      </w:r>
+      <w:r>
+        <w:rPr>
+          <w:lang w:val="ru-RU"/>
+        </w:rPr>
+        <w:t xml:space="preserve"> Была также </w:t>
+      </w:r>
+      <w:r>
+        <w:rPr>
+          <w:lang w:val="ru-RU"/>
+        </w:rPr>
+        <w:t>рассчитана полная договорная цена разработки проекта</w:t>
+      </w:r>
+      <w:r>
+        <w:rPr>
+          <w:lang w:val="ru-RU"/>
+        </w:rPr>
+        <w:t>.</w:t>
       </w:r>
     </w:p>
     <w:p>
       <w:pPr>
         <w:rPr>
-          <w:lang w:val="ru-RU"/>
-        </w:rPr>
-      </w:pPr>
-      <w:r>
-        <w:rPr>
-          <w:lang w:val="ru-RU"/>
-        </w:rPr>
-        <w:t xml:space="preserve">Основные этапы работы были </w:t>
-      </w:r>
-      <w:r>
-        <w:rPr>
-          <w:lang w:val="ru-RU"/>
-        </w:rPr>
-        <w:t>опубликован</w:t>
-      </w:r>
-      <w:r>
-        <w:rPr>
-          <w:lang w:val="ru-RU"/>
-        </w:rPr>
-        <w:t>ы</w:t>
-      </w:r>
-      <w:r>
-        <w:rPr>
-          <w:lang w:val="ru-RU"/>
-        </w:rPr>
-        <w:t xml:space="preserve"> на официальном сайте издания </w:t>
-      </w:r>
-      <w:proofErr w:type="spellStart"/>
-      <w:r>
-        <w:t>fgosonline</w:t>
-      </w:r>
-      <w:proofErr w:type="spellEnd"/>
-      <w:r>
-        <w:rPr>
-          <w:lang w:val="ru-RU"/>
-        </w:rPr>
-        <w:t>.</w:t>
-      </w:r>
-      <w:proofErr w:type="spellStart"/>
-      <w:r>
-        <w:t>ru</w:t>
-      </w:r>
-      <w:proofErr w:type="spellEnd"/>
-      <w:r>
-        <w:rPr>
-          <w:lang w:val="ru-RU"/>
-        </w:rPr>
-        <w:t xml:space="preserve"> в соавторстве с Болбаковым Романом Геннадьевичем и Плотниковым Сергеем Борисовичем. Кроме того, разработка</w:t>
-      </w:r>
-      <w:r>
-        <w:rPr>
-          <w:lang w:val="ru-RU"/>
-        </w:rPr>
-        <w:t xml:space="preserve"> является призером </w:t>
-      </w:r>
-      <w:r>
-        <w:rPr>
-          <w:lang w:val="ru-RU"/>
-        </w:rPr>
-        <w:t>конкурса «Московский молодежный старт – 2022» по программе «УМНИК» Фонда содействия инновациям.</w:t>
+          <w:i/>
+          <w:iCs/>
+          <w:lang w:val="ru-RU"/>
+        </w:rPr>
+      </w:pPr>
+      <w:r>
+        <w:rPr>
+          <w:i/>
+          <w:iCs/>
+          <w:lang w:val="ru-RU"/>
+        </w:rPr>
+        <w:t>[</w:t>
+      </w:r>
+      <w:r>
+        <w:rPr>
+          <w:i/>
+          <w:iCs/>
+          <w:lang w:val="ru-RU"/>
+        </w:rPr>
+        <w:t>1</w:t>
+      </w:r>
+      <w:r>
+        <w:rPr>
+          <w:i/>
+          <w:iCs/>
+        </w:rPr>
+        <w:t>5</w:t>
+      </w:r>
+      <w:r>
+        <w:rPr>
+          <w:i/>
+          <w:iCs/>
+          <w:lang w:val="ru-RU"/>
+        </w:rPr>
+        <w:t xml:space="preserve"> слайд</w:t>
+      </w:r>
+      <w:r>
+        <w:rPr>
+          <w:i/>
+          <w:iCs/>
+          <w:lang w:val="ru-RU"/>
+        </w:rPr>
+        <w:t>]</w:t>
+      </w:r>
+      <w:r>
+        <w:rPr>
+          <w:i/>
+          <w:iCs/>
+          <w:lang w:val="ru-RU"/>
+        </w:rPr>
+        <w:t xml:space="preserve"> </w:t>
+      </w:r>
+      <w:r>
+        <w:rPr>
+          <w:i/>
+          <w:iCs/>
+          <w:lang w:val="ru-RU"/>
+        </w:rPr>
+        <w:t>Результаты</w:t>
       </w:r>
     </w:p>
     <w:p>
       <w:pPr>
         <w:rPr>
+          <w:lang w:val="ru-RU"/>
+        </w:rPr>
+      </w:pPr>
+      <w:r>
+        <w:rPr>
+          <w:lang w:val="ru-RU"/>
+        </w:rPr>
+        <w:t>По выполнени</w:t>
+      </w:r>
+      <w:r>
+        <w:rPr>
+          <w:lang w:val="ru-RU"/>
+        </w:rPr>
+        <w:t>и</w:t>
+      </w:r>
+      <w:r>
+        <w:rPr>
+          <w:lang w:val="ru-RU"/>
+        </w:rPr>
+        <w:t xml:space="preserve"> выпускной квалификационной работы </w:t>
+      </w:r>
+      <w:r>
+        <w:rPr>
+          <w:lang w:val="ru-RU"/>
+        </w:rPr>
+        <w:t>мы</w:t>
+      </w:r>
+      <w:r>
+        <w:rPr>
+          <w:lang w:val="ru-RU"/>
+        </w:rPr>
+        <w:t xml:space="preserve"> сдела</w:t>
+      </w:r>
+      <w:r>
+        <w:rPr>
+          <w:lang w:val="ru-RU"/>
+        </w:rPr>
+        <w:t>ли</w:t>
+      </w:r>
+      <w:r>
+        <w:rPr>
+          <w:lang w:val="ru-RU"/>
+        </w:rPr>
+        <w:t xml:space="preserve"> вывод о том, что </w:t>
+      </w:r>
+      <w:r>
+        <w:rPr>
+          <w:lang w:val="ru-RU"/>
+        </w:rPr>
+        <w:t>междисциплинарное взаимодействие ИТ и химическо</w:t>
+      </w:r>
+      <w:r>
+        <w:rPr>
+          <w:lang w:val="ru-RU"/>
+        </w:rPr>
+        <w:t xml:space="preserve">й сферы научной деятельности </w:t>
+      </w:r>
+      <w:r>
+        <w:rPr>
+          <w:lang w:val="ru-RU"/>
+        </w:rPr>
+        <w:t xml:space="preserve">принесло свои плоды в виде готового к эксплуатации обучающего модуля, </w:t>
+      </w:r>
+      <w:r>
+        <w:rPr>
+          <w:lang w:val="ru-RU"/>
+        </w:rPr>
+        <w:t xml:space="preserve">демонстрирующего возможности и гибкость настройки других подобных цифровых симуляций. </w:t>
+      </w:r>
+      <w:r>
+        <w:rPr>
+          <w:lang w:val="ru-RU"/>
+        </w:rPr>
+        <w:t>Данный проект</w:t>
+      </w:r>
+      <w:r>
+        <w:rPr>
+          <w:lang w:val="ru-RU"/>
+        </w:rPr>
+        <w:t xml:space="preserve"> соответствует принятой 25 мая 2023 года Концепции технологического развития</w:t>
+      </w:r>
+      <w:r>
+        <w:rPr>
+          <w:lang w:val="ru-RU"/>
+        </w:rPr>
+        <w:t xml:space="preserve">, поскольку </w:t>
+      </w:r>
+      <w:r>
+        <w:rPr>
+          <w:lang w:val="ru-RU"/>
+        </w:rPr>
+        <w:t>в списке направленных на разработку проектов особое место занимают проекты с выпуском критически важной химической продукции, что непосредственно связанно с темой данной ВКР</w:t>
+      </w:r>
+      <w:r>
+        <w:rPr>
+          <w:lang w:val="ru-RU"/>
+        </w:rPr>
+        <w:t xml:space="preserve"> и нашей разработк</w:t>
+      </w:r>
+      <w:r>
+        <w:rPr>
+          <w:lang w:val="ru-RU"/>
+        </w:rPr>
+        <w:t>ой</w:t>
+      </w:r>
+      <w:r>
+        <w:rPr>
+          <w:lang w:val="ru-RU"/>
+        </w:rPr>
+        <w:t>.</w:t>
+      </w:r>
+    </w:p>
+    <w:p>
+      <w:pPr>
+        <w:rPr>
           <w:i/>
           <w:iCs/>
           <w:lang w:val="ru-RU"/>
@@ -2179,7 +2210,144 @@
           <w:iCs/>
           <w:lang w:val="ru-RU"/>
         </w:rPr>
-        <w:t>16</w:t>
+        <w:t>1</w:t>
+      </w:r>
+      <w:r>
+        <w:rPr>
+          <w:i/>
+          <w:iCs/>
+        </w:rPr>
+        <w:t>6</w:t>
+      </w:r>
+      <w:r>
+        <w:rPr>
+          <w:i/>
+          <w:iCs/>
+          <w:lang w:val="ru-RU"/>
+        </w:rPr>
+        <w:t xml:space="preserve"> слайд</w:t>
+      </w:r>
+      <w:r>
+        <w:rPr>
+          <w:i/>
+          <w:iCs/>
+          <w:lang w:val="ru-RU"/>
+        </w:rPr>
+        <w:t>]</w:t>
+      </w:r>
+      <w:r>
+        <w:rPr>
+          <w:i/>
+          <w:iCs/>
+          <w:lang w:val="ru-RU"/>
+        </w:rPr>
+        <w:t xml:space="preserve"> </w:t>
+      </w:r>
+      <w:r>
+        <w:rPr>
+          <w:i/>
+          <w:iCs/>
+          <w:lang w:val="ru-RU"/>
+        </w:rPr>
+        <w:t>Апробация</w:t>
+      </w:r>
+    </w:p>
+    <w:p>
+      <w:pPr>
+        <w:rPr>
+          <w:lang w:val="ru-RU"/>
+        </w:rPr>
+      </w:pPr>
+      <w:r>
+        <w:rPr>
+          <w:lang w:val="ru-RU"/>
+        </w:rPr>
+        <w:t xml:space="preserve">Основные этапы работы были </w:t>
+      </w:r>
+      <w:r>
+        <w:rPr>
+          <w:lang w:val="ru-RU"/>
+        </w:rPr>
+        <w:t>опубликован</w:t>
+      </w:r>
+      <w:r>
+        <w:rPr>
+          <w:lang w:val="ru-RU"/>
+        </w:rPr>
+        <w:t>ы</w:t>
+      </w:r>
+      <w:r>
+        <w:rPr>
+          <w:lang w:val="ru-RU"/>
+        </w:rPr>
+        <w:t xml:space="preserve"> на официальном сайте издания </w:t>
+      </w:r>
+      <w:proofErr w:type="spellStart"/>
+      <w:r>
+        <w:t>fgosonline</w:t>
+      </w:r>
+      <w:proofErr w:type="spellEnd"/>
+      <w:r>
+        <w:rPr>
+          <w:lang w:val="ru-RU"/>
+        </w:rPr>
+        <w:t>.</w:t>
+      </w:r>
+      <w:proofErr w:type="spellStart"/>
+      <w:r>
+        <w:t>ru</w:t>
+      </w:r>
+      <w:proofErr w:type="spellEnd"/>
+      <w:r>
+        <w:rPr>
+          <w:lang w:val="ru-RU"/>
+        </w:rPr>
+        <w:t xml:space="preserve"> в соавторстве с Болбаковым Романом Геннадьевичем и Плотниковым Сергеем Борисовичем. Кроме того, разработка</w:t>
+      </w:r>
+      <w:r>
+        <w:rPr>
+          <w:lang w:val="ru-RU"/>
+        </w:rPr>
+        <w:t xml:space="preserve"> является призером </w:t>
+      </w:r>
+      <w:r>
+        <w:rPr>
+          <w:lang w:val="ru-RU"/>
+        </w:rPr>
+        <w:lastRenderedPageBreak/>
+        <w:t>конкурса «Московский молодежный старт – 2022» по программе «УМНИК» Фонда содействия инновациям.</w:t>
+      </w:r>
+    </w:p>
+    <w:p>
+      <w:pPr>
+        <w:rPr>
+          <w:i/>
+          <w:iCs/>
+          <w:lang w:val="ru-RU"/>
+        </w:rPr>
+      </w:pPr>
+      <w:r>
+        <w:rPr>
+          <w:i/>
+          <w:iCs/>
+          <w:lang w:val="ru-RU"/>
+        </w:rPr>
+        <w:t>[</w:t>
+      </w:r>
+      <w:r>
+        <w:rPr>
+          <w:i/>
+          <w:iCs/>
+          <w:lang w:val="ru-RU"/>
+        </w:rPr>
+        <w:t>1</w:t>
+      </w:r>
+      <w:r>
+        <w:rPr>
+          <w:i/>
+          <w:iCs/>
+        </w:rPr>
+        <w:t>7</w:t>
       </w:r>
       <w:r>
         <w:rPr>

</xml_diff>